<commit_message>
added ISO comments response, updated DIS
</commit_message>
<xml_diff>
--- a/extensions/crs/standard/ISO19168-2_dis_draft.docx
+++ b/extensions/crs/standard/ISO19168-2_dis_draft.docx
@@ -3935,7 +3935,25 @@
           <w:bCs/>
           <w:szCs w:val="22"/>
         </w:rPr>
-        <w:t>feature collection; collection</w:t>
+        <w:t>feature collection</w:t>
+      </w:r>
+    </w:p>
+    <w:p>
+      <w:pPr>
+        <w:pStyle w:val="Terms"/>
+        <w:rPr>
+          <w:rFonts w:eastAsia="Calibri"/>
+          <w:bCs/>
+          <w:szCs w:val="22"/>
+        </w:rPr>
+      </w:pPr>
+      <w:r>
+        <w:rPr>
+          <w:rFonts w:eastAsia="Calibri"/>
+          <w:bCs/>
+          <w:szCs w:val="22"/>
+        </w:rPr>
+        <w:t>collection</w:t>
       </w:r>
     </w:p>
     <w:p>
@@ -3992,7 +4010,25 @@
           <w:bCs/>
           <w:szCs w:val="22"/>
         </w:rPr>
-        <w:t>spatial feature collection; spatial collection</w:t>
+        <w:t>spatial feature collection</w:t>
+      </w:r>
+    </w:p>
+    <w:p>
+      <w:pPr>
+        <w:pStyle w:val="Terms"/>
+        <w:rPr>
+          <w:rFonts w:eastAsia="Calibri"/>
+          <w:bCs/>
+          <w:szCs w:val="22"/>
+        </w:rPr>
+      </w:pPr>
+      <w:r>
+        <w:rPr>
+          <w:rFonts w:eastAsia="Calibri"/>
+          <w:bCs/>
+          <w:szCs w:val="22"/>
+        </w:rPr>
+        <w:t>spatial collection</w:t>
       </w:r>
     </w:p>
     <w:p>
@@ -4731,6 +4767,7 @@
                 <w:rFonts w:ascii="Cambria" w:hAnsi="Cambria"/>
                 <w:spacing w:val="-2"/>
               </w:rPr>
+              <w:lastRenderedPageBreak/>
               <w:t>Each CRS supported by a server SHALL be referenceable by a uniform resource identifier (i.e.</w:t>
             </w:r>
             <w:r>
@@ -5798,6 +5835,7 @@
                 <w:spacing w:val="-2"/>
                 <w:szCs w:val="20"/>
               </w:rPr>
+              <w:lastRenderedPageBreak/>
               <w:t xml:space="preserve">If all features in a spatial feature collection are stored using a particular </w:t>
             </w:r>
             <w:proofErr w:type="gramStart"/>
@@ -5899,7 +5937,6 @@
                 <w:spacing w:val="-1"/>
                 <w:szCs w:val="20"/>
               </w:rPr>
-              <w:lastRenderedPageBreak/>
               <w:t>Recommendation 2</w:t>
             </w:r>
           </w:p>
@@ -6627,6 +6664,7 @@
           <w:rFonts w:ascii="Courier New" w:hAnsi="Courier New" w:cs="Courier New"/>
           <w:szCs w:val="22"/>
         </w:rPr>
+        <w:lastRenderedPageBreak/>
         <w:t xml:space="preserve">  links:</w:t>
       </w:r>
     </w:p>
@@ -6702,7 +6740,6 @@
           <w:rFonts w:ascii="Courier New" w:hAnsi="Courier New" w:cs="Courier New"/>
           <w:szCs w:val="22"/>
         </w:rPr>
-        <w:lastRenderedPageBreak/>
         <w:t xml:space="preserve">    example:</w:t>
       </w:r>
     </w:p>
@@ -7340,6 +7377,7 @@
           <w:rFonts w:ascii="Courier New" w:hAnsi="Courier New" w:cs="Courier New"/>
           <w:szCs w:val="22"/>
         </w:rPr>
+        <w:lastRenderedPageBreak/>
         <w:t xml:space="preserve">     example: '2017-03-25 in the Gregorian calendar is epoch 2017.23'</w:t>
       </w:r>
     </w:p>
@@ -7393,7 +7431,6 @@
         <w:pStyle w:val="BodyText"/>
       </w:pPr>
       <w:r>
-        <w:lastRenderedPageBreak/>
         <w:t>This global list of CRS identifiers is not automatically inherited by each collection offered by the service. Rather the global list of CRS identifiers must be explicitly referenced in the </w:t>
       </w:r>
       <w:proofErr w:type="spellStart"/>
@@ -8108,6 +8145,7 @@
           <w:rFonts w:ascii="Courier New" w:hAnsi="Courier New" w:cs="Courier New"/>
           <w:szCs w:val="22"/>
         </w:rPr>
+        <w:lastRenderedPageBreak/>
         <w:t xml:space="preserve">      "</w:t>
       </w:r>
       <w:proofErr w:type="spellStart"/>
@@ -8261,7 +8299,6 @@
           <w:rFonts w:ascii="Courier New" w:hAnsi="Courier New" w:cs="Courier New"/>
           <w:szCs w:val="22"/>
         </w:rPr>
-        <w:lastRenderedPageBreak/>
         <w:t xml:space="preserve">    </w:t>
       </w:r>
       <w:proofErr w:type="gramStart"/>
@@ -9196,6 +9233,7 @@
           <w:rFonts w:ascii="Courier New" w:hAnsi="Courier New" w:cs="Courier New"/>
           <w:szCs w:val="22"/>
         </w:rPr>
+        <w:lastRenderedPageBreak/>
         <w:t xml:space="preserve">       ],</w:t>
       </w:r>
     </w:p>
@@ -9292,7 +9330,6 @@
           <w:rFonts w:ascii="Courier New" w:hAnsi="Courier New" w:cs="Courier New"/>
           <w:szCs w:val="22"/>
         </w:rPr>
-        <w:lastRenderedPageBreak/>
         <w:t xml:space="preserve">          "http://www.opengis.net/def/crs/EPSG/0/25831",</w:t>
       </w:r>
     </w:p>
@@ -10193,6 +10230,7 @@
           <w:rFonts w:ascii="Courier New" w:hAnsi="Courier New" w:cs="Courier New"/>
           <w:szCs w:val="22"/>
         </w:rPr>
+        <w:lastRenderedPageBreak/>
         <w:t xml:space="preserve">       "title": "Washington DC Buildings",</w:t>
       </w:r>
     </w:p>
@@ -10257,7 +10295,6 @@
           <w:rFonts w:ascii="Courier New" w:hAnsi="Courier New" w:cs="Courier New"/>
           <w:szCs w:val="22"/>
         </w:rPr>
-        <w:lastRenderedPageBreak/>
         <w:t xml:space="preserve">           "</w:t>
       </w:r>
       <w:proofErr w:type="spellStart"/>
@@ -11140,6 +11177,7 @@
                 <w:b/>
                 <w:bCs/>
               </w:rPr>
+              <w:lastRenderedPageBreak/>
               <w:t>Requirement 6</w:t>
             </w:r>
           </w:p>
@@ -11294,7 +11332,6 @@
               <w:rPr>
                 <w:rStyle w:val="HTMLCode"/>
               </w:rPr>
-              <w:lastRenderedPageBreak/>
               <w:t xml:space="preserve">name: </w:t>
             </w:r>
             <w:proofErr w:type="spellStart"/>
@@ -12450,6 +12487,7 @@
       </w:pPr>
       <w:bookmarkStart w:id="20" w:name="_Toc80887959"/>
       <w:r>
+        <w:lastRenderedPageBreak/>
         <w:t xml:space="preserve">Parameter </w:t>
       </w:r>
       <w:proofErr w:type="spellStart"/>
@@ -12615,7 +12653,6 @@
                 <w:rFonts w:ascii="Cambria" w:hAnsi="Cambria"/>
                 <w:szCs w:val="20"/>
               </w:rPr>
-              <w:lastRenderedPageBreak/>
               <w:t>Each GET request on a 'features' or 'feature' resource SHALL support a query parameter named</w:t>
             </w:r>
             <w:r>
@@ -13889,6 +13926,7 @@
         <w:pStyle w:val="BodyText"/>
       </w:pPr>
       <w:r>
+        <w:lastRenderedPageBreak/>
         <w:t>For example, OGC KML only supports the default CRS (WGS84 longitude and latitude, optionally with ellipsoidal height).</w:t>
       </w:r>
     </w:p>
@@ -14319,6 +14357,7 @@
                 <w:b/>
                 <w:bCs/>
               </w:rPr>
+              <w:lastRenderedPageBreak/>
               <w:t>Requirement 14</w:t>
             </w:r>
           </w:p>
@@ -14412,7 +14451,6 @@
                 <w:rFonts w:ascii="Cambria" w:hAnsi="Cambria" w:cs="Noto Serif"/>
                 <w:spacing w:val="-2"/>
               </w:rPr>
-              <w:lastRenderedPageBreak/>
               <w:t>Servers that implement this extension plus the GeoJSON requirements class and clients that use this extension SHALL be subject to the prior arrangement provision </w:t>
             </w:r>
             <w:hyperlink r:id="rId43" w:anchor="section-4" w:history="1">
@@ -15250,7 +15288,6 @@
           <w:rFonts w:ascii="Courier New" w:hAnsi="Courier New" w:cs="Courier New"/>
           <w:szCs w:val="22"/>
         </w:rPr>
-        <w:lastRenderedPageBreak/>
         <w:t xml:space="preserve">  HTTP/1.1 200 OK</w:t>
       </w:r>
     </w:p>
@@ -20880,39 +20917,7 @@
                 <w:rFonts w:ascii="Courier New" w:hAnsi="Courier New" w:cs="Courier New"/>
                 <w:szCs w:val="20"/>
               </w:rPr>
-              <w:t>/collections/{</w:t>
-            </w:r>
-            <w:proofErr w:type="spellStart"/>
-            <w:r>
-              <w:rPr>
-                <w:rFonts w:ascii="Courier New" w:hAnsi="Courier New" w:cs="Courier New"/>
-                <w:szCs w:val="20"/>
-              </w:rPr>
-              <w:t>collectionId</w:t>
-            </w:r>
-            <w:proofErr w:type="spellEnd"/>
-            <w:r>
-              <w:rPr>
-                <w:rFonts w:ascii="Courier New" w:hAnsi="Courier New" w:cs="Courier New"/>
-                <w:szCs w:val="20"/>
-              </w:rPr>
-              <w:t>}/items/{</w:t>
-            </w:r>
-            <w:proofErr w:type="spellStart"/>
-            <w:r>
-              <w:rPr>
-                <w:rFonts w:ascii="Courier New" w:hAnsi="Courier New" w:cs="Courier New"/>
-                <w:szCs w:val="20"/>
-              </w:rPr>
-              <w:t>featureId</w:t>
-            </w:r>
-            <w:proofErr w:type="spellEnd"/>
-            <w:r>
-              <w:rPr>
-                <w:rFonts w:ascii="Courier New" w:hAnsi="Courier New" w:cs="Courier New"/>
-                <w:szCs w:val="20"/>
-              </w:rPr>
-              <w:t>}</w:t>
+              <w:t>/collections/{collectionId}/items/{featureId}</w:t>
             </w:r>
             <w:r>
               <w:rPr>
@@ -21624,7 +21629,6 @@
               </w:rPr>
               <w:t> and </w:t>
             </w:r>
-            <w:proofErr w:type="spellStart"/>
             <w:r>
               <w:rPr>
                 <w:rStyle w:val="HTMLCode"/>
@@ -21632,7 +21636,6 @@
               </w:rPr>
               <w:t>bbox-crs</w:t>
             </w:r>
-            <w:proofErr w:type="spellEnd"/>
             <w:r>
               <w:rPr>
                 <w:rFonts w:ascii="Cambria" w:hAnsi="Cambria"/>
@@ -21646,23 +21649,7 @@
                 <w:rFonts w:ascii="Courier New" w:hAnsi="Courier New" w:cs="Courier New"/>
                 <w:szCs w:val="20"/>
               </w:rPr>
-              <w:t>/collections/{</w:t>
-            </w:r>
-            <w:proofErr w:type="spellStart"/>
-            <w:r>
-              <w:rPr>
-                <w:rFonts w:ascii="Courier New" w:hAnsi="Courier New" w:cs="Courier New"/>
-                <w:szCs w:val="20"/>
-              </w:rPr>
-              <w:t>collectionId</w:t>
-            </w:r>
-            <w:proofErr w:type="spellEnd"/>
-            <w:r>
-              <w:rPr>
-                <w:rFonts w:ascii="Courier New" w:hAnsi="Courier New" w:cs="Courier New"/>
-                <w:szCs w:val="20"/>
-              </w:rPr>
-              <w:t>}/items</w:t>
+              <w:t>/collections/{collectionId}/items</w:t>
             </w:r>
             <w:r>
               <w:rPr>
@@ -29281,6 +29268,7 @@
   <w:style w:type="character" w:default="1" w:styleId="DefaultParagraphFont">
     <w:name w:val="Default Paragraph Font"/>
     <w:uiPriority w:val="1"/>
+    <w:semiHidden/>
     <w:unhideWhenUsed/>
   </w:style>
   <w:style w:type="table" w:default="1" w:styleId="TableNormal">
@@ -30539,6 +30527,15 @@
 </file>
 
 <file path=customXml/item1.xml><?xml version="1.0" encoding="utf-8"?>
+<?mso-contentType ?>
+<FormTemplates xmlns="http://schemas.microsoft.com/sharepoint/v3/contenttype/forms">
+  <Display>DocumentLibraryForm</Display>
+  <Edit>DocumentLibraryForm</Edit>
+  <New>DocumentLibraryForm</New>
+</FormTemplates>
+</file>
+
+<file path=customXml/item2.xml><?xml version="1.0" encoding="utf-8"?>
 <ct:contentTypeSchema xmlns:ct="http://schemas.microsoft.com/office/2006/metadata/contentType" xmlns:ma="http://schemas.microsoft.com/office/2006/metadata/properties/metaAttributes" ct:_="" ma:_="" ma:contentTypeName="Document" ma:contentTypeID="0x01010026244DA6ACFCC746A8985CEF23DD5ED7" ma:contentTypeVersion="10" ma:contentTypeDescription="Create a new document." ma:contentTypeScope="" ma:versionID="c93ad925dd41e603a97fc5f5ae062a6c">
   <xsd:schema xmlns:xsd="http://www.w3.org/2001/XMLSchema" xmlns:xs="http://www.w3.org/2001/XMLSchema" xmlns:p="http://schemas.microsoft.com/office/2006/metadata/properties" xmlns:ns3="adc68fad-067a-4f26-b193-95114b2a9284" targetNamespace="http://schemas.microsoft.com/office/2006/metadata/properties" ma:root="true" ma:fieldsID="d4852727d1b9934608128626647f3106" ns3:_="">
     <xsd:import namespace="adc68fad-067a-4f26-b193-95114b2a9284"/>
@@ -30722,26 +30719,25 @@
 </ct:contentTypeSchema>
 </file>
 
-<file path=customXml/item2.xml><?xml version="1.0" encoding="utf-8"?>
-<b:Sources xmlns:b="http://schemas.openxmlformats.org/officeDocument/2006/bibliography" xmlns="http://schemas.openxmlformats.org/officeDocument/2006/bibliography" SelectedStyle="\APASixthEditionOfficeOnline.xsl" StyleName="APA" Version="6"/>
-</file>
-
 <file path=customXml/item3.xml><?xml version="1.0" encoding="utf-8"?>
-<?mso-contentType ?>
-<FormTemplates xmlns="http://schemas.microsoft.com/sharepoint/v3/contenttype/forms">
-  <Display>DocumentLibraryForm</Display>
-  <Edit>DocumentLibraryForm</Edit>
-  <New>DocumentLibraryForm</New>
-</FormTemplates>
-</file>
-
-<file path=customXml/item4.xml><?xml version="1.0" encoding="utf-8"?>
 <p:properties xmlns:p="http://schemas.microsoft.com/office/2006/metadata/properties" xmlns:xsi="http://www.w3.org/2001/XMLSchema-instance" xmlns:pc="http://schemas.microsoft.com/office/infopath/2007/PartnerControls">
   <documentManagement/>
 </p:properties>
 </file>
 
+<file path=customXml/item4.xml><?xml version="1.0" encoding="utf-8"?>
+<b:Sources xmlns:b="http://schemas.openxmlformats.org/officeDocument/2006/bibliography" xmlns="http://schemas.openxmlformats.org/officeDocument/2006/bibliography" SelectedStyle="\APASixthEditionOfficeOnline.xsl" StyleName="APA" Version="6"/>
+</file>
+
 <file path=customXml/itemProps1.xml><?xml version="1.0" encoding="utf-8"?>
+<ds:datastoreItem xmlns:ds="http://schemas.openxmlformats.org/officeDocument/2006/customXml" ds:itemID="{5F4DD16B-FDFF-4335-844D-764AAC57FF17}">
+  <ds:schemaRefs>
+    <ds:schemaRef ds:uri="http://schemas.microsoft.com/sharepoint/v3/contenttype/forms"/>
+  </ds:schemaRefs>
+</ds:datastoreItem>
+</file>
+
+<file path=customXml/itemProps2.xml><?xml version="1.0" encoding="utf-8"?>
 <ds:datastoreItem xmlns:ds="http://schemas.openxmlformats.org/officeDocument/2006/customXml" ds:itemID="{17DE4E23-9290-4473-B6F5-769DA7DF9F8E}">
   <ds:schemaRefs>
     <ds:schemaRef ds:uri="http://schemas.microsoft.com/office/2006/metadata/contentType"/>
@@ -30759,27 +30755,19 @@
 </ds:datastoreItem>
 </file>
 
-<file path=customXml/itemProps2.xml><?xml version="1.0" encoding="utf-8"?>
-<ds:datastoreItem xmlns:ds="http://schemas.openxmlformats.org/officeDocument/2006/customXml" ds:itemID="{8535590C-AB1A-4B7A-BCD5-4FB1868DF54F}">
-  <ds:schemaRefs>
-    <ds:schemaRef ds:uri="http://schemas.openxmlformats.org/officeDocument/2006/bibliography"/>
-  </ds:schemaRefs>
-</ds:datastoreItem>
-</file>
-
 <file path=customXml/itemProps3.xml><?xml version="1.0" encoding="utf-8"?>
-<ds:datastoreItem xmlns:ds="http://schemas.openxmlformats.org/officeDocument/2006/customXml" ds:itemID="{5F4DD16B-FDFF-4335-844D-764AAC57FF17}">
-  <ds:schemaRefs>
-    <ds:schemaRef ds:uri="http://schemas.microsoft.com/sharepoint/v3/contenttype/forms"/>
-  </ds:schemaRefs>
-</ds:datastoreItem>
-</file>
-
-<file path=customXml/itemProps4.xml><?xml version="1.0" encoding="utf-8"?>
 <ds:datastoreItem xmlns:ds="http://schemas.openxmlformats.org/officeDocument/2006/customXml" ds:itemID="{CAA83CC2-FCAD-463F-ACDA-2F7AC6A95F9A}">
   <ds:schemaRefs>
     <ds:schemaRef ds:uri="http://schemas.microsoft.com/office/2006/metadata/properties"/>
     <ds:schemaRef ds:uri="http://schemas.microsoft.com/office/infopath/2007/PartnerControls"/>
   </ds:schemaRefs>
 </ds:datastoreItem>
+</file>
+
+<file path=customXml/itemProps4.xml><?xml version="1.0" encoding="utf-8"?>
+<ds:datastoreItem xmlns:ds="http://schemas.openxmlformats.org/officeDocument/2006/customXml" ds:itemID="{8535590C-AB1A-4B7A-BCD5-4FB1868DF54F}">
+  <ds:schemaRefs>
+    <ds:schemaRef ds:uri="http://schemas.openxmlformats.org/officeDocument/2006/bibliography"/>
+  </ds:schemaRefs>
+</ds:datastoreItem>
 </file>
</xml_diff>